<commit_message>
Fixed text wrap in incorporacion docx template
</commit_message>
<xml_diff>
--- a/polizador/secretariador/media/solicitud_incorporacion.docx
+++ b/polizador/secretariador/media/solicitud_incorporacion.docx
@@ -91,6 +91,7 @@
     <w:p>
       <w:pPr>
         <w:ind w:firstLine="1701"/>
+        <w:jc w:val="both"/>
         <w:rPr>
           <w:rFonts w:ascii="Arial" w:hAnsi="Arial" w:cs="Arial"/>
           <w:noProof/>
@@ -323,6 +324,118 @@
           <w:lang w:val="es-AR"/>
         </w:rPr>
         <w:t>dia_inhabil</w:t>
+      </w:r>
+      <w:r>
+        <w:rPr>
+          <w:rFonts w:ascii="Arial" w:hAnsi="Arial" w:cs="Arial"/>
+          <w:noProof/>
+          <w:sz w:val="20"/>
+          <w:lang w:val="es-AR"/>
+        </w:rPr>
+        <w:t>%}</w:t>
+      </w:r>
+    </w:p>
+    <w:p>
+      <w:pPr>
+        <w:ind w:firstLine="1701"/>
+        <w:jc w:val="both"/>
+        <w:rPr>
+          <w:rFonts w:ascii="Arial" w:hAnsi="Arial" w:cs="Arial"/>
+          <w:noProof/>
+          <w:sz w:val="20"/>
+          <w:lang w:val="es-AR"/>
+        </w:rPr>
+      </w:pPr>
+      <w:r>
+        <w:rPr>
+          <w:rFonts w:ascii="Arial" w:hAnsi="Arial" w:cs="Arial"/>
+          <w:noProof/>
+          <w:sz w:val="20"/>
+          <w:lang w:val="es-AR"/>
+        </w:rPr>
+        <w:t>{{parrafo_c</w:t>
+      </w:r>
+      <w:r>
+        <w:rPr>
+          <w:rFonts w:ascii="Arial" w:hAnsi="Arial" w:cs="Arial"/>
+          <w:noProof/>
+          <w:sz w:val="20"/>
+          <w:lang w:val="es-AR"/>
+        </w:rPr>
+        <w:t>uatro</w:t>
+      </w:r>
+      <w:r>
+        <w:rPr>
+          <w:rFonts w:ascii="Arial" w:hAnsi="Arial" w:cs="Arial"/>
+          <w:noProof/>
+          <w:sz w:val="20"/>
+          <w:lang w:val="es-AR"/>
+        </w:rPr>
+        <w:t>}}</w:t>
+      </w:r>
+    </w:p>
+    <w:p>
+      <w:pPr>
+        <w:ind w:firstLine="1701"/>
+        <w:jc w:val="both"/>
+        <w:rPr>
+          <w:rFonts w:ascii="Arial" w:hAnsi="Arial" w:cs="Arial"/>
+          <w:noProof/>
+          <w:sz w:val="20"/>
+          <w:lang w:val="es-AR"/>
+        </w:rPr>
+      </w:pPr>
+      <w:r>
+        <w:rPr>
+          <w:rFonts w:ascii="Arial" w:hAnsi="Arial" w:cs="Arial"/>
+          <w:noProof/>
+          <w:sz w:val="20"/>
+          <w:lang w:val="es-AR"/>
+        </w:rPr>
+        <w:t>{%endif%}</w:t>
+      </w:r>
+    </w:p>
+    <w:p>
+      <w:pPr>
+        <w:ind w:firstLine="1701"/>
+        <w:jc w:val="both"/>
+        <w:rPr>
+          <w:rFonts w:ascii="Arial" w:hAnsi="Arial" w:cs="Arial"/>
+          <w:noProof/>
+          <w:snapToGrid w:val="0"/>
+          <w:sz w:val="20"/>
+          <w:lang w:val="es-AR"/>
+        </w:rPr>
+      </w:pPr>
+      <w:r>
+        <w:rPr>
+          <w:rFonts w:ascii="Arial" w:hAnsi="Arial" w:cs="Arial"/>
+          <w:noProof/>
+          <w:snapToGrid w:val="0"/>
+          <w:sz w:val="20"/>
+          <w:lang w:val="es-AR"/>
+        </w:rPr>
+        <w:t xml:space="preserve">Que conforme a lo establecido en Memorándum Nº50/2014 de la Contaduría General de la </w:t>
+      </w:r>
+      <w:r>
+        <w:rPr>
+          <w:rFonts w:ascii="Arial" w:hAnsi="Arial" w:cs="Arial"/>
+          <w:noProof/>
+          <w:snapToGrid w:val="0"/>
+          <w:sz w:val="20"/>
+          <w:lang w:val="es-AR"/>
+        </w:rPr>
+        <w:t>P</w:t>
+      </w:r>
+      <w:r>
+        <w:rPr>
+          <w:rFonts w:ascii="Arial" w:hAnsi="Arial" w:cs="Arial"/>
+          <w:noProof/>
+          <w:snapToGrid w:val="0"/>
+          <w:sz w:val="20"/>
+          <w:lang w:val="es-AR"/>
+        </w:rPr>
+        <w:t>rovincia, “si los agentes no efectuasen la rendición y/o reintegro del excedente del presente anticipo dentro de</w:t>
       </w:r>
       <w:bookmarkStart w:id="0" w:name="_GoBack"/>
       <w:bookmarkEnd w:id="0"/>
@@ -330,113 +443,11 @@
         <w:rPr>
           <w:rFonts w:ascii="Arial" w:hAnsi="Arial" w:cs="Arial"/>
           <w:noProof/>
-          <w:sz w:val="20"/>
-          <w:lang w:val="es-AR"/>
-        </w:rPr>
-        <w:t>%}</w:t>
-      </w:r>
-    </w:p>
-    <w:p>
-      <w:pPr>
-        <w:ind w:firstLine="1701"/>
-        <w:jc w:val="both"/>
-        <w:rPr>
-          <w:rFonts w:ascii="Arial" w:hAnsi="Arial" w:cs="Arial"/>
-          <w:noProof/>
-          <w:sz w:val="20"/>
-          <w:lang w:val="es-AR"/>
-        </w:rPr>
-      </w:pPr>
-      <w:r>
-        <w:rPr>
-          <w:rFonts w:ascii="Arial" w:hAnsi="Arial" w:cs="Arial"/>
-          <w:noProof/>
-          <w:sz w:val="20"/>
-          <w:lang w:val="es-AR"/>
-        </w:rPr>
-        <w:t>{{parrafo_c</w:t>
-      </w:r>
-      <w:r>
-        <w:rPr>
-          <w:rFonts w:ascii="Arial" w:hAnsi="Arial" w:cs="Arial"/>
-          <w:noProof/>
-          <w:sz w:val="20"/>
-          <w:lang w:val="es-AR"/>
-        </w:rPr>
-        <w:t>uatro</w:t>
-      </w:r>
-      <w:r>
-        <w:rPr>
-          <w:rFonts w:ascii="Arial" w:hAnsi="Arial" w:cs="Arial"/>
-          <w:noProof/>
-          <w:sz w:val="20"/>
-          <w:lang w:val="es-AR"/>
-        </w:rPr>
-        <w:t>}}</w:t>
-      </w:r>
-    </w:p>
-    <w:p>
-      <w:pPr>
-        <w:ind w:firstLine="1701"/>
-        <w:jc w:val="both"/>
-        <w:rPr>
-          <w:rFonts w:ascii="Arial" w:hAnsi="Arial" w:cs="Arial"/>
-          <w:noProof/>
-          <w:sz w:val="20"/>
-          <w:lang w:val="es-AR"/>
-        </w:rPr>
-      </w:pPr>
-      <w:r>
-        <w:rPr>
-          <w:rFonts w:ascii="Arial" w:hAnsi="Arial" w:cs="Arial"/>
-          <w:noProof/>
-          <w:sz w:val="20"/>
-          <w:lang w:val="es-AR"/>
-        </w:rPr>
-        <w:t>{%endif%}</w:t>
-      </w:r>
-    </w:p>
-    <w:p>
-      <w:pPr>
-        <w:ind w:firstLine="1701"/>
-        <w:jc w:val="both"/>
-        <w:rPr>
-          <w:rFonts w:ascii="Arial" w:hAnsi="Arial" w:cs="Arial"/>
-          <w:noProof/>
           <w:snapToGrid w:val="0"/>
           <w:sz w:val="20"/>
           <w:lang w:val="es-AR"/>
         </w:rPr>
-      </w:pPr>
-      <w:r>
-        <w:rPr>
-          <w:rFonts w:ascii="Arial" w:hAnsi="Arial" w:cs="Arial"/>
-          <w:noProof/>
-          <w:snapToGrid w:val="0"/>
-          <w:sz w:val="20"/>
-          <w:lang w:val="es-AR"/>
-        </w:rPr>
-        <w:t xml:space="preserve">Que conforme a lo establecido en Memorándum Nº50/2014 de la Contaduría General de la </w:t>
-      </w:r>
-      <w:r>
-        <w:rPr>
-          <w:rFonts w:ascii="Arial" w:hAnsi="Arial" w:cs="Arial"/>
-          <w:noProof/>
-          <w:snapToGrid w:val="0"/>
-          <w:sz w:val="20"/>
-          <w:lang w:val="es-AR"/>
-        </w:rPr>
-        <w:t>P</w:t>
-      </w:r>
-      <w:r>
-        <w:rPr>
-          <w:rFonts w:ascii="Arial" w:hAnsi="Arial" w:cs="Arial"/>
-          <w:noProof/>
-          <w:snapToGrid w:val="0"/>
-          <w:sz w:val="20"/>
-          <w:lang w:val="es-AR"/>
-        </w:rPr>
-        <w:t>rovincia, “si los agentes no efectuasen la rendición y/o reintegro del excedente del presente anticipo dentro del plazo reglamentario, autorizan expresamente a retener de sus haberes los importes</w:t>
+        <w:t>l plazo reglamentario, autorizan expresamente a retener de sus haberes los importes</w:t>
       </w:r>
       <w:r>
         <w:rPr>
@@ -2297,7 +2308,7 @@
 </file>
 
 <file path=customXml/itemProps1.xml><?xml version="1.0" encoding="utf-8"?>
-<ds:datastoreItem xmlns:ds="http://schemas.openxmlformats.org/officeDocument/2006/customXml" ds:itemID="{25B06DFF-B928-4DC4-981E-39A02111DA77}">
+<ds:datastoreItem xmlns:ds="http://schemas.openxmlformats.org/officeDocument/2006/customXml" ds:itemID="{6C959A52-114D-4C84-86E7-875A13EFE678}">
   <ds:schemaRefs>
     <ds:schemaRef ds:uri="http://schemas.openxmlformats.org/officeDocument/2006/bibliography"/>
   </ds:schemaRefs>

</xml_diff>